<commit_message>
added more junit tests for basic functionality for OrderRecord OrderRecordIO and ProductRecordIO
</commit_message>
<xml_diff>
--- a/project_docs/GRSManager Program Design.docx
+++ b/project_docs/GRSManager Program Design.docx
@@ -68,22 +68,44 @@
       <w:proofErr w:type="spellEnd"/>
     </w:p>
     <w:p>
-      <w:r>
-        <w:t xml:space="preserve">ProductRecordIO.java is an IO class for product data. </w:t>
-      </w:r>
-    </w:p>
-    <w:p/>
-    <w:p>
-      <w:r>
-        <w:rPr>
-          <w:b/>
-        </w:rPr>
-        <w:t>Data Format</w:t>
+      <w:proofErr w:type="spellStart"/>
+      <w:r>
+        <w:t>ProductRecordIO</w:t>
+      </w:r>
+      <w:proofErr w:type="spellEnd"/>
+      <w:r>
+        <w:t xml:space="preserve"> is an IO class for product data.</w:t>
+      </w:r>
+      <w:r>
+        <w:t xml:space="preserve"> Product data is contained in a text file according to the below format.</w:t>
       </w:r>
     </w:p>
     <w:p>
       <w:r>
-        <w:t>Product data is read from, and written to, a text file. There are seven comma-separated data fields:</w:t>
+        <w:rPr>
+          <w:b/>
+        </w:rPr>
+        <w:t xml:space="preserve">Product </w:t>
+      </w:r>
+      <w:r>
+        <w:rPr>
+          <w:b/>
+        </w:rPr>
+        <w:t>Data Format</w:t>
+      </w:r>
+    </w:p>
+    <w:p>
+      <w:r>
+        <w:t>Product data is read from, and written to, a text file. There are seven</w:t>
+      </w:r>
+      <w:r>
+        <w:t xml:space="preserve"> columns in the product text file</w:t>
+      </w:r>
+      <w:r>
+        <w:t xml:space="preserve"> which are </w:t>
+      </w:r>
+      <w:r>
+        <w:t>comma-separated:</w:t>
       </w:r>
     </w:p>
     <w:p>
@@ -95,7 +117,13 @@
         </w:numPr>
       </w:pPr>
       <w:r>
-        <w:t>Miscellaneous ID Number: A TBD identification number supplied by research company.</w:t>
+        <w:rPr>
+          <w:b/>
+        </w:rPr>
+        <w:t>Miscellaneous ID Number</w:t>
+      </w:r>
+      <w:r>
+        <w:t>: A TBD identification number supplied by research company.</w:t>
       </w:r>
     </w:p>
     <w:p>
@@ -107,7 +135,13 @@
         </w:numPr>
       </w:pPr>
       <w:r>
-        <w:t>Part Number: The product part number.</w:t>
+        <w:rPr>
+          <w:b/>
+        </w:rPr>
+        <w:t>Part Number</w:t>
+      </w:r>
+      <w:r>
+        <w:t>: The product part number.</w:t>
       </w:r>
     </w:p>
     <w:p>
@@ -119,7 +153,13 @@
         </w:numPr>
       </w:pPr>
       <w:r>
-        <w:t>Family Name: A product exists with a family of products.</w:t>
+        <w:rPr>
+          <w:b/>
+        </w:rPr>
+        <w:t>Family Name</w:t>
+      </w:r>
+      <w:r>
+        <w:t>: A product exists with a family of products.</w:t>
       </w:r>
     </w:p>
     <w:p>
@@ -131,7 +171,13 @@
         </w:numPr>
       </w:pPr>
       <w:r>
-        <w:t>Generation: A product belongs to a specific release or generation.</w:t>
+        <w:rPr>
+          <w:b/>
+        </w:rPr>
+        <w:t>Generation</w:t>
+      </w:r>
+      <w:r>
+        <w:t>: A product belongs to a specific release or generation.</w:t>
       </w:r>
     </w:p>
     <w:p>
@@ -143,7 +189,13 @@
         </w:numPr>
       </w:pPr>
       <w:r>
-        <w:t>Description: A description of the product</w:t>
+        <w:rPr>
+          <w:b/>
+        </w:rPr>
+        <w:t>Description</w:t>
+      </w:r>
+      <w:r>
+        <w:t>: A description of the product</w:t>
       </w:r>
     </w:p>
     <w:p>
@@ -155,10 +207,19 @@
         </w:numPr>
       </w:pPr>
       <w:r>
-        <w:t>List Price in USD</w:t>
-      </w:r>
-      <w:r>
-        <w:t>: the price</w:t>
+        <w:rPr>
+          <w:b/>
+        </w:rPr>
+        <w:t>List Price</w:t>
+      </w:r>
+      <w:r>
+        <w:t xml:space="preserve">: </w:t>
+      </w:r>
+      <w:r>
+        <w:t xml:space="preserve">(USD) </w:t>
+      </w:r>
+      <w:r>
+        <w:t>the price</w:t>
       </w:r>
     </w:p>
     <w:p>
@@ -170,27 +231,239 @@
         </w:numPr>
       </w:pPr>
       <w:r>
+        <w:rPr>
+          <w:b/>
+        </w:rPr>
         <w:t>Notes</w:t>
       </w:r>
       <w:r>
         <w:t>: Any notes specific to this item</w:t>
       </w:r>
+    </w:p>
+    <w:tbl>
+      <w:tblPr>
+        <w:tblStyle w:val="TableGrid"/>
+        <w:tblpPr w:leftFromText="180" w:rightFromText="180" w:vertAnchor="text" w:horzAnchor="margin" w:tblpY="177"/>
+        <w:tblW w:w="0" w:type="auto"/>
+        <w:tblLook w:val="04A0" w:firstRow="1" w:lastRow="0" w:firstColumn="1" w:lastColumn="0" w:noHBand="0" w:noVBand="1"/>
+      </w:tblPr>
+      <w:tblGrid>
+        <w:gridCol w:w="1335"/>
+        <w:gridCol w:w="1335"/>
+        <w:gridCol w:w="1336"/>
+        <w:gridCol w:w="1336"/>
+        <w:gridCol w:w="1336"/>
+        <w:gridCol w:w="1336"/>
+        <w:gridCol w:w="1336"/>
+      </w:tblGrid>
+      <w:tr>
+        <w:tc>
+          <w:tcPr>
+            <w:tcW w:w="1335" w:type="dxa"/>
+          </w:tcPr>
+          <w:p>
+            <w:pPr>
+              <w:rPr>
+                <w:b/>
+              </w:rPr>
+            </w:pPr>
+            <w:proofErr w:type="spellStart"/>
+            <w:r>
+              <w:rPr>
+                <w:b/>
+              </w:rPr>
+              <w:t>Misc</w:t>
+            </w:r>
+            <w:proofErr w:type="spellEnd"/>
+            <w:r>
+              <w:rPr>
+                <w:b/>
+              </w:rPr>
+              <w:t xml:space="preserve"> ID number</w:t>
+            </w:r>
+          </w:p>
+        </w:tc>
+        <w:tc>
+          <w:tcPr>
+            <w:tcW w:w="1335" w:type="dxa"/>
+          </w:tcPr>
+          <w:p>
+            <w:pPr>
+              <w:rPr>
+                <w:b/>
+              </w:rPr>
+            </w:pPr>
+            <w:r>
+              <w:rPr>
+                <w:b/>
+              </w:rPr>
+              <w:t>Part-Number</w:t>
+            </w:r>
+          </w:p>
+        </w:tc>
+        <w:tc>
+          <w:tcPr>
+            <w:tcW w:w="1336" w:type="dxa"/>
+          </w:tcPr>
+          <w:p>
+            <w:pPr>
+              <w:rPr>
+                <w:b/>
+              </w:rPr>
+            </w:pPr>
+            <w:r>
+              <w:rPr>
+                <w:b/>
+              </w:rPr>
+              <w:t xml:space="preserve">Product Family </w:t>
+            </w:r>
+          </w:p>
+        </w:tc>
+        <w:tc>
+          <w:tcPr>
+            <w:tcW w:w="1336" w:type="dxa"/>
+          </w:tcPr>
+          <w:p>
+            <w:pPr>
+              <w:rPr>
+                <w:b/>
+              </w:rPr>
+            </w:pPr>
+            <w:r>
+              <w:rPr>
+                <w:b/>
+              </w:rPr>
+              <w:t>Product Generation</w:t>
+            </w:r>
+          </w:p>
+        </w:tc>
+        <w:tc>
+          <w:tcPr>
+            <w:tcW w:w="1336" w:type="dxa"/>
+          </w:tcPr>
+          <w:p>
+            <w:pPr>
+              <w:rPr>
+                <w:b/>
+              </w:rPr>
+            </w:pPr>
+            <w:r>
+              <w:rPr>
+                <w:b/>
+              </w:rPr>
+              <w:t>Product Description</w:t>
+            </w:r>
+          </w:p>
+        </w:tc>
+        <w:tc>
+          <w:tcPr>
+            <w:tcW w:w="1336" w:type="dxa"/>
+          </w:tcPr>
+          <w:p>
+            <w:pPr>
+              <w:rPr>
+                <w:b/>
+              </w:rPr>
+            </w:pPr>
+            <w:r>
+              <w:rPr>
+                <w:b/>
+              </w:rPr>
+              <w:t>List Price</w:t>
+            </w:r>
+          </w:p>
+        </w:tc>
+        <w:tc>
+          <w:tcPr>
+            <w:tcW w:w="1336" w:type="dxa"/>
+          </w:tcPr>
+          <w:p>
+            <w:pPr>
+              <w:rPr>
+                <w:b/>
+              </w:rPr>
+            </w:pPr>
+            <w:r>
+              <w:rPr>
+                <w:b/>
+              </w:rPr>
+              <w:t>Notes</w:t>
+            </w:r>
+          </w:p>
+        </w:tc>
+      </w:tr>
+    </w:tbl>
+    <w:p/>
+    <w:p>
+      <w:r>
+        <w:t>If a data fiel</w:t>
+      </w:r>
+      <w:r>
+        <w:t xml:space="preserve">d is empty </w:t>
+      </w:r>
+      <w:r>
+        <w:t>it contains the strin</w:t>
+      </w:r>
+      <w:bookmarkStart w:id="0" w:name="_GoBack"/>
+      <w:bookmarkEnd w:id="0"/>
+      <w:r>
+        <w:t>g “null”.</w:t>
+      </w:r>
+      <w:r>
+        <w:t xml:space="preserve"> Null values for primitive data types like “</w:t>
+      </w:r>
+      <w:proofErr w:type="spellStart"/>
+      <w:r>
+        <w:t>Misc</w:t>
+      </w:r>
+      <w:proofErr w:type="spellEnd"/>
+      <w:r>
+        <w:t xml:space="preserve"> ID Number” and “List Price” are set to 0</w:t>
+      </w:r>
+      <w:r>
+        <w:t>. Values for String data fields will be assigned the String “no value”.</w:t>
+      </w:r>
+      <w:r>
+        <w:t xml:space="preserve"> </w:t>
+      </w:r>
+    </w:p>
+    <w:p/>
+    <w:p>
+      <w:pPr>
+        <w:rPr>
+          <w:b/>
+          <w:sz w:val="32"/>
+          <w:u w:val="single"/>
+        </w:rPr>
+      </w:pPr>
+      <w:proofErr w:type="spellStart"/>
+      <w:r>
+        <w:rPr>
+          <w:b/>
+          <w:sz w:val="32"/>
+          <w:u w:val="single"/>
+        </w:rPr>
+        <w:t>Order</w:t>
+      </w:r>
+      <w:r>
+        <w:rPr>
+          <w:b/>
+          <w:sz w:val="32"/>
+          <w:u w:val="single"/>
+        </w:rPr>
+        <w:t>RecordIO</w:t>
+      </w:r>
+      <w:proofErr w:type="spellEnd"/>
     </w:p>
     <w:p>
-      <w:r>
-        <w:t>If a data fiel</w:t>
-      </w:r>
-      <w:r>
-        <w:t xml:space="preserve">d is empty </w:t>
-      </w:r>
-      <w:r>
-        <w:t>it contains the string “null”.</w:t>
-      </w:r>
-      <w:r>
-        <w:t xml:space="preserve"> </w:t>
-      </w:r>
-      <w:bookmarkStart w:id="0" w:name="_GoBack"/>
-      <w:bookmarkEnd w:id="0"/>
+      <w:proofErr w:type="spellStart"/>
+      <w:r>
+        <w:t>OrderRecordIO</w:t>
+      </w:r>
+      <w:proofErr w:type="spellEnd"/>
+      <w:r>
+        <w:t xml:space="preserve"> is an IO class for order data.</w:t>
+      </w:r>
     </w:p>
     <w:sectPr>
       <w:pgSz w:w="12240" w:h="15840"/>
@@ -965,6 +1238,25 @@
       <w:contextualSpacing/>
     </w:pPr>
   </w:style>
+  <w:style w:type="table" w:styleId="TableGrid">
+    <w:name w:val="Table Grid"/>
+    <w:basedOn w:val="TableNormal"/>
+    <w:uiPriority w:val="39"/>
+    <w:rsid w:val="003104C7"/>
+    <w:pPr>
+      <w:spacing w:after="0" w:line="240" w:lineRule="auto"/>
+    </w:pPr>
+    <w:tblPr>
+      <w:tblBorders>
+        <w:top w:val="single" w:sz="4" w:space="0" w:color="auto"/>
+        <w:left w:val="single" w:sz="4" w:space="0" w:color="auto"/>
+        <w:bottom w:val="single" w:sz="4" w:space="0" w:color="auto"/>
+        <w:right w:val="single" w:sz="4" w:space="0" w:color="auto"/>
+        <w:insideH w:val="single" w:sz="4" w:space="0" w:color="auto"/>
+        <w:insideV w:val="single" w:sz="4" w:space="0" w:color="auto"/>
+      </w:tblBorders>
+    </w:tblPr>
+  </w:style>
 </w:styles>
 </file>
 

</xml_diff>